<commit_message>
new voice Edward, fix +1 logic in voice
</commit_message>
<xml_diff>
--- a/help/SlideQuestionSpecs.docx
+++ b/help/SlideQuestionSpecs.docx
@@ -95,21 +95,46 @@
         <w:pStyle w:val="NoSpacing"/>
       </w:pPr>
       <w:r>
-        <w:t xml:space="preserve">    Choice Option text should a comma delimited list of options available (should not</w:t>
-      </w:r>
-    </w:p>
-    <w:p>
-      <w:pPr>
-        <w:pStyle w:val="NoSpacing"/>
-      </w:pPr>
-      <w:r>
-        <w:t xml:space="preserve">    contain commas themselves)</w:t>
-      </w:r>
-    </w:p>
-    <w:p>
-      <w:pPr>
-        <w:pStyle w:val="NoSpacing"/>
-      </w:pPr>
+        <w:t xml:space="preserve">    Choice Option text should a comma delimited list of options </w:t>
+      </w:r>
+    </w:p>
+    <w:p>
+      <w:pPr>
+        <w:pStyle w:val="NoSpacing"/>
+      </w:pPr>
+      <w:r>
+        <w:t xml:space="preserve">    </w:t>
+      </w:r>
+      <w:r>
+        <w:t>includ</w:t>
+      </w:r>
+      <w:r>
+        <w:t>e</w:t>
+      </w:r>
+      <w:r>
+        <w:t xml:space="preserve"> a letter prefix on each of the possible answers, such as A) B) C) </w:t>
+      </w:r>
+      <w:proofErr w:type="gramStart"/>
+      <w:r>
+        <w:t>D)</w:t>
+      </w:r>
+      <w:r>
+        <w:t>…</w:t>
+      </w:r>
+      <w:proofErr w:type="gramEnd"/>
+      <w:r>
+        <w:t xml:space="preserve">. </w:t>
+      </w:r>
+      <w:r>
+        <w:br/>
+        <w:t xml:space="preserve">       </w:t>
+      </w:r>
+      <w:r>
+        <w:t>(avoid putting commas inside each answer)</w:t>
+      </w:r>
+      <w:r>
+        <w:br/>
+      </w:r>
       <w:r>
         <w:t xml:space="preserve">    Answer Slide file names should be A or AM followed by the same sequence </w:t>
       </w:r>
@@ -169,128 +194,400 @@
         <w:pStyle w:val="NoSpacing"/>
       </w:pPr>
       <w:r>
-        <w:t xml:space="preserve">For a trivia Quiz about [your topic] </w:t>
-      </w:r>
-    </w:p>
-    <w:p>
-      <w:pPr>
-        <w:pStyle w:val="NoSpacing"/>
-      </w:pPr>
-      <w:r>
-        <w:t xml:space="preserve">Please generate 15 relative multiple-choice questions and answers text that I can copy/paste as a </w:t>
-      </w:r>
-    </w:p>
-    <w:p>
-      <w:pPr>
-        <w:pStyle w:val="NoSpacing"/>
-      </w:pPr>
-      <w:r>
-        <w:t xml:space="preserve">downloadable .txt format file. 45 lines total. Each question on 3 lines. The first two characters </w:t>
-      </w:r>
-    </w:p>
-    <w:p>
-      <w:pPr>
-        <w:pStyle w:val="NoSpacing"/>
-      </w:pPr>
-      <w:r>
-        <w:t xml:space="preserve">are the line type. First line QM [ </w:t>
+        <w:t>either this for a standalone:</w:t>
+      </w:r>
+    </w:p>
+    <w:p>
+      <w:pPr>
+        <w:pStyle w:val="NoSpacing"/>
+      </w:pPr>
+    </w:p>
+    <w:p>
+      <w:pPr>
+        <w:pStyle w:val="NoSpacing"/>
+        <w:rPr>
+          <w:b/>
+          <w:bCs/>
+        </w:rPr>
+      </w:pPr>
+      <w:r>
+        <w:rPr>
+          <w:b/>
+          <w:bCs/>
+        </w:rPr>
+        <w:t xml:space="preserve">[For a trivia Quiz about </w:t>
+      </w:r>
+      <w:r>
+        <w:rPr>
+          <w:b/>
+          <w:bCs/>
+          <w:color w:val="EE0000"/>
+        </w:rPr>
+        <w:t xml:space="preserve">[your topic] </w:t>
+      </w:r>
+    </w:p>
+    <w:p>
+      <w:pPr>
+        <w:pStyle w:val="NoSpacing"/>
+        <w:rPr>
+          <w:b/>
+          <w:bCs/>
+        </w:rPr>
+      </w:pPr>
+      <w:r>
+        <w:rPr>
+          <w:b/>
+          <w:bCs/>
+        </w:rPr>
+        <w:t xml:space="preserve">Please generate a title record followed by 15 relative multiple-choice questions and answers text that I can copy/paste as a </w:t>
+      </w:r>
+    </w:p>
+    <w:p>
+      <w:pPr>
+        <w:rPr>
+          <w:b/>
+          <w:bCs/>
+        </w:rPr>
+      </w:pPr>
+      <w:r>
+        <w:rPr>
+          <w:b/>
+          <w:bCs/>
+        </w:rPr>
+        <w:t>downloadable .txt format file. 4</w:t>
+      </w:r>
+      <w:r>
+        <w:rPr>
+          <w:b/>
+          <w:bCs/>
+        </w:rPr>
+        <w:t>6</w:t>
+      </w:r>
+      <w:r>
+        <w:rPr>
+          <w:b/>
+          <w:bCs/>
+        </w:rPr>
+        <w:t xml:space="preserve"> lines total.]</w:t>
+      </w:r>
+    </w:p>
+    <w:p>
+      <w:r>
+        <w:t>or this for multiple continuous shows:</w:t>
+      </w:r>
+    </w:p>
+    <w:p>
+      <w:pPr>
+        <w:pStyle w:val="NoSpacing"/>
+        <w:rPr>
+          <w:b/>
+          <w:bCs/>
+        </w:rPr>
+      </w:pPr>
+      <w:r>
+        <w:rPr>
+          <w:b/>
+          <w:bCs/>
+        </w:rPr>
+        <w:t xml:space="preserve">[Please generate 90 relative multiple-choice about </w:t>
+      </w:r>
+      <w:r>
+        <w:rPr>
+          <w:b/>
+          <w:bCs/>
+          <w:color w:val="EE0000"/>
+        </w:rPr>
+        <w:t xml:space="preserve">[your topic] </w:t>
+      </w:r>
+      <w:r>
+        <w:rPr>
+          <w:b/>
+          <w:bCs/>
+          <w:color w:val="EE0000"/>
+        </w:rPr>
+        <w:br/>
+      </w:r>
+      <w:r>
+        <w:rPr>
+          <w:b/>
+          <w:bCs/>
+        </w:rPr>
+        <w:t>in 6 incrementally difficult sections in a format for a downloadable .txt file.</w:t>
+      </w:r>
+      <w:r>
+        <w:rPr>
+          <w:b/>
+          <w:bCs/>
+        </w:rPr>
+        <w:br/>
+        <w:t>Each section should contain 1 title record followed by 15 questions.]</w:t>
+      </w:r>
+    </w:p>
+    <w:p/>
+    <w:p>
+      <w:r>
+        <w:t>Followed by this:</w:t>
+      </w:r>
+    </w:p>
+    <w:p>
+      <w:pPr>
+        <w:rPr>
+          <w:b/>
+          <w:bCs/>
+        </w:rPr>
+      </w:pPr>
+      <w:r>
+        <w:rPr>
+          <w:b/>
+          <w:bCs/>
+        </w:rPr>
+        <w:t>[</w:t>
+      </w:r>
+      <w:r>
+        <w:rPr>
+          <w:b/>
+          <w:bCs/>
+        </w:rPr>
+        <w:t>The title record should be the first line in the section formatted as:</w:t>
+      </w:r>
+    </w:p>
+    <w:p>
+      <w:pPr>
+        <w:pStyle w:val="NoSpacing"/>
+        <w:rPr>
+          <w:b/>
+          <w:bCs/>
+        </w:rPr>
+      </w:pPr>
+      <w:r>
+        <w:rPr>
+          <w:b/>
+          <w:bCs/>
+        </w:rPr>
+        <w:t>TITLE: &lt;h2&gt;&lt;span style="color: red;"&gt;</w:t>
+      </w:r>
+      <w:r>
+        <w:rPr>
+          <w:b/>
+          <w:bCs/>
+        </w:rPr>
+        <w:t xml:space="preserve"> </w:t>
+      </w:r>
+      <w:r>
+        <w:rPr>
+          <w:b/>
+          <w:bCs/>
+          <w:color w:val="EE0000"/>
+        </w:rPr>
+        <w:t xml:space="preserve">[your topic] </w:t>
+      </w:r>
+    </w:p>
+    <w:p>
+      <w:pPr>
+        <w:rPr>
+          <w:b/>
+          <w:bCs/>
+        </w:rPr>
+      </w:pPr>
+      <w:r>
+        <w:rPr>
+          <w:b/>
+          <w:bCs/>
+        </w:rPr>
+        <w:t>&lt;/span&gt;&lt;/h2&gt; level [section sequence number]</w:t>
+      </w:r>
+    </w:p>
+    <w:p>
+      <w:pPr>
+        <w:rPr>
+          <w:b/>
+          <w:bCs/>
+        </w:rPr>
+      </w:pPr>
+      <w:r>
+        <w:rPr>
+          <w:b/>
+          <w:bCs/>
+        </w:rPr>
+        <w:t>Each question should be on three lines:</w:t>
+      </w:r>
+    </w:p>
+    <w:p>
+      <w:pPr>
+        <w:rPr>
+          <w:b/>
+          <w:bCs/>
+        </w:rPr>
+      </w:pPr>
+      <w:r>
+        <w:rPr>
+          <w:b/>
+          <w:bCs/>
+        </w:rPr>
+        <w:t>1. First line: QM [2-digit sequence-no]: question text</w:t>
+      </w:r>
+    </w:p>
+    <w:p>
+      <w:pPr>
+        <w:rPr>
+          <w:b/>
+          <w:bCs/>
+        </w:rPr>
+      </w:pPr>
+      <w:r>
+        <w:rPr>
+          <w:b/>
+          <w:bCs/>
+        </w:rPr>
+        <w:t>2. Second line: CM [2-digit sequence-no]: comma-delimited list of 4 or 5 possible answers</w:t>
+      </w:r>
+      <w:r>
+        <w:rPr>
+          <w:b/>
+          <w:bCs/>
+        </w:rPr>
+        <w:br/>
+        <w:t xml:space="preserve">include a letter prefix on each of the possible answers, such as A) B) C) </w:t>
       </w:r>
       <w:proofErr w:type="gramStart"/>
       <w:r>
-        <w:t>2 digit</w:t>
+        <w:rPr>
+          <w:b/>
+          <w:bCs/>
+        </w:rPr>
+        <w:t>D)…</w:t>
       </w:r>
       <w:proofErr w:type="gramEnd"/>
       <w:r>
-        <w:t xml:space="preserve"> sequence-no] </w:t>
-      </w:r>
-      <w:proofErr w:type="gramStart"/>
-      <w:r>
-        <w:t>colon[</w:t>
-      </w:r>
-      <w:proofErr w:type="gramEnd"/>
-      <w:r>
-        <w:t xml:space="preserve">:] question text. Second line CM [2 </w:t>
-      </w:r>
-    </w:p>
-    <w:p>
-      <w:pPr>
-        <w:pStyle w:val="NoSpacing"/>
-      </w:pPr>
-      <w:r>
-        <w:t xml:space="preserve">digit sequence-no] </w:t>
-      </w:r>
-      <w:proofErr w:type="gramStart"/>
-      <w:r>
-        <w:t>colon[</w:t>
-      </w:r>
-      <w:proofErr w:type="gramEnd"/>
-      <w:r>
-        <w:t>:] comma delimited list of possible answers. (</w:t>
-      </w:r>
-      <w:proofErr w:type="gramStart"/>
-      <w:r>
-        <w:t>avoid</w:t>
-      </w:r>
-      <w:proofErr w:type="gramEnd"/>
-      <w:r>
-        <w:t xml:space="preserve"> putting commas </w:t>
-      </w:r>
-    </w:p>
-    <w:p>
-      <w:pPr>
-        <w:pStyle w:val="NoSpacing"/>
-      </w:pPr>
-      <w:r>
-        <w:t>inside each answer) Third line AM [</w:t>
-      </w:r>
-      <w:proofErr w:type="gramStart"/>
-      <w:r>
-        <w:t>2 digit</w:t>
-      </w:r>
-      <w:proofErr w:type="gramEnd"/>
-      <w:r>
-        <w:t xml:space="preserve"> sequence-no] </w:t>
-      </w:r>
-      <w:proofErr w:type="gramStart"/>
-      <w:r>
-        <w:t>colon[:]  correct</w:t>
-      </w:r>
-      <w:proofErr w:type="gramEnd"/>
-      <w:r>
-        <w:t xml:space="preserve"> answer followed by a </w:t>
-      </w:r>
-    </w:p>
-    <w:p>
-      <w:pPr>
-        <w:pStyle w:val="NoSpacing"/>
-      </w:pPr>
-      <w:r>
-        <w:t xml:space="preserve">comma, a space and some interesting fact about the answer No blank lines. No space between the </w:t>
-      </w:r>
-    </w:p>
-    <w:p>
-      <w:pPr>
-        <w:pStyle w:val="NoSpacing"/>
-      </w:pPr>
-      <w:r>
-        <w:t>line type and sequence number. No line breaks between questions.</w:t>
-      </w:r>
-    </w:p>
-    <w:p>
-      <w:pPr>
-        <w:pStyle w:val="NoSpacing"/>
-      </w:pPr>
-    </w:p>
-    <w:p>
-      <w:pPr>
-        <w:pStyle w:val="NoSpacing"/>
-      </w:pPr>
-      <w:r>
-        <w:t xml:space="preserve">Right click text to </w:t>
-      </w:r>
-      <w:r>
-        <w:t>search for relevant google images or create voice overlay files from the text.</w:t>
-      </w:r>
+        <w:rPr>
+          <w:b/>
+          <w:bCs/>
+        </w:rPr>
+        <w:t>. (avoid putting commas inside each answer)</w:t>
+      </w:r>
+      <w:r>
+        <w:rPr>
+          <w:b/>
+          <w:bCs/>
+        </w:rPr>
+        <w:br/>
+        <w:t>randomize the sequence of the correct answer.</w:t>
+      </w:r>
+    </w:p>
+    <w:p>
+      <w:pPr>
+        <w:rPr>
+          <w:b/>
+          <w:bCs/>
+        </w:rPr>
+      </w:pPr>
+      <w:r>
+        <w:rPr>
+          <w:b/>
+          <w:bCs/>
+        </w:rPr>
+        <w:t>3. Third line: AM [2-digit sequence-no]: correct answer followed by a comma, a space, and an interesting fact.</w:t>
+      </w:r>
+    </w:p>
+    <w:p>
+      <w:pPr>
+        <w:pStyle w:val="NoSpacing"/>
+        <w:rPr>
+          <w:b/>
+          <w:bCs/>
+        </w:rPr>
+      </w:pPr>
+      <w:r>
+        <w:rPr>
+          <w:b/>
+          <w:bCs/>
+        </w:rPr>
+        <w:t>If necessary, deliver inside a code block to ensure it is formatted exactly as written with no spaces between the line type and sequence number with no line breaks or blank lines between question</w:t>
+      </w:r>
+      <w:r>
+        <w:rPr>
+          <w:b/>
+          <w:bCs/>
+        </w:rPr>
+        <w:t>]</w:t>
+      </w:r>
+    </w:p>
+    <w:p>
+      <w:pPr>
+        <w:pStyle w:val="NoSpacing"/>
+        <w:rPr>
+          <w:b/>
+          <w:bCs/>
+        </w:rPr>
+      </w:pPr>
+    </w:p>
+    <w:p>
+      <w:pPr>
+        <w:pStyle w:val="NoSpacing"/>
+      </w:pPr>
+      <w:r>
+        <w:rPr>
+          <w:rFonts w:ascii="Apple Color Emoji" w:hAnsi="Apple Color Emoji" w:cs="Apple Color Emoji"/>
+        </w:rPr>
+        <w:t>✅</w:t>
+      </w:r>
+      <w:r>
+        <w:t xml:space="preserve"> Click and select text</w:t>
+      </w:r>
+      <w:r>
+        <w:t xml:space="preserve"> within the text box, then r</w:t>
+      </w:r>
+      <w:r>
+        <w:t xml:space="preserve">ight click to </w:t>
+      </w:r>
+      <w:r>
+        <w:t>search for relevant google images</w:t>
+      </w:r>
+      <w:r>
+        <w:t xml:space="preserve">, </w:t>
+      </w:r>
+      <w:r>
+        <w:t xml:space="preserve">create </w:t>
+      </w:r>
+      <w:r>
+        <w:t>sound</w:t>
+      </w:r>
+      <w:r>
+        <w:t xml:space="preserve"> overlay files from the </w:t>
+      </w:r>
+      <w:r>
+        <w:t xml:space="preserve">selected </w:t>
+      </w:r>
+      <w:r>
+        <w:t>text</w:t>
+      </w:r>
+      <w:r>
+        <w:t xml:space="preserve"> or record your own narration </w:t>
+      </w:r>
+      <w:r>
+        <w:t>for a particular slide</w:t>
+      </w:r>
+      <w:r>
+        <w:t>.</w:t>
+      </w:r>
+    </w:p>
+    <w:p>
+      <w:pPr>
+        <w:pStyle w:val="NoSpacing"/>
+        <w:rPr>
+          <w:b/>
+          <w:bCs/>
+        </w:rPr>
+      </w:pPr>
+    </w:p>
+    <w:p>
+      <w:pPr>
+        <w:pStyle w:val="NoSpacing"/>
+        <w:rPr>
+          <w:b/>
+          <w:bCs/>
+        </w:rPr>
+      </w:pPr>
     </w:p>
     <w:p>
       <w:pPr>
@@ -301,9 +598,9 @@
           <w:noProof/>
         </w:rPr>
         <w:drawing>
-          <wp:inline distT="0" distB="0" distL="0" distR="0" wp14:anchorId="2936A9CD" wp14:editId="429282C7">
-            <wp:extent cx="6226377" cy="4800865"/>
-            <wp:effectExtent l="0" t="0" r="0" b="0"/>
+          <wp:inline distT="0" distB="0" distL="0" distR="0" wp14:anchorId="2936A9CD" wp14:editId="285155A5">
+            <wp:extent cx="7577667" cy="5842781"/>
+            <wp:effectExtent l="101600" t="101600" r="106045" b="139065"/>
             <wp:docPr id="911070306" name="Picture 1" descr="A screenshot of a computer&#10;&#10;AI-generated content may be incorrect."/>
             <wp:cNvGraphicFramePr>
               <a:graphicFrameLocks xmlns:a="http://schemas.openxmlformats.org/drawingml/2006/main" noChangeAspect="1"/>
@@ -317,6 +614,7 @@
                   </pic:nvPicPr>
                   <pic:blipFill>
                     <a:blip r:embed="rId4">
+                      <a:alphaModFix amt="85000"/>
                       <a:extLst>
                         <a:ext uri="{28A0092B-C50C-407E-A947-70E740481C1C}">
                           <a14:useLocalDpi xmlns:a14="http://schemas.microsoft.com/office/drawing/2010/main" val="0"/>
@@ -330,11 +628,41 @@
                   <pic:spPr>
                     <a:xfrm>
                       <a:off x="0" y="0"/>
-                      <a:ext cx="6351061" cy="4897003"/>
+                      <a:ext cx="7757870" cy="5981727"/>
                     </a:xfrm>
                     <a:prstGeom prst="rect">
                       <a:avLst/>
                     </a:prstGeom>
+                    <a:solidFill>
+                      <a:srgbClr val="FFFFFF">
+                        <a:shade val="85000"/>
+                      </a:srgbClr>
+                    </a:solidFill>
+                    <a:ln w="88900" cap="sq">
+                      <a:solidFill>
+                        <a:srgbClr val="FFFFFF"/>
+                      </a:solidFill>
+                      <a:miter lim="800000"/>
+                    </a:ln>
+                    <a:effectLst>
+                      <a:outerShdw blurRad="55000" dist="18000" dir="5400000" algn="tl" rotWithShape="0">
+                        <a:srgbClr val="000000">
+                          <a:alpha val="40000"/>
+                        </a:srgbClr>
+                      </a:outerShdw>
+                    </a:effectLst>
+                    <a:scene3d>
+                      <a:camera prst="orthographicFront"/>
+                      <a:lightRig rig="twoPt" dir="t">
+                        <a:rot lat="0" lon="0" rev="7200000"/>
+                      </a:lightRig>
+                    </a:scene3d>
+                    <a:sp3d>
+                      <a:bevelT w="25400" h="19050"/>
+                      <a:contourClr>
+                        <a:srgbClr val="FFFFFF"/>
+                      </a:contourClr>
+                    </a:sp3d>
                   </pic:spPr>
                 </pic:pic>
               </a:graphicData>
@@ -753,6 +1081,7 @@
   <w:style w:type="paragraph" w:default="1" w:styleId="Normal">
     <w:name w:val="Normal"/>
     <w:qFormat/>
+    <w:rsid w:val="00CF422C"/>
   </w:style>
   <w:style w:type="paragraph" w:styleId="Heading1">
     <w:name w:val="heading 1"/>

</xml_diff>